<commit_message>
report done graphics lab 3
</commit_message>
<xml_diff>
--- a/Graphics/Lab3/Lab3Report.docx
+++ b/Graphics/Lab3/Lab3Report.docx
@@ -470,16 +470,16 @@
         <w:rPr>
           <w:rFonts w:ascii="Times New Roman" w:hAnsi="Times New Roman" w:cs="Times New Roman"/>
           <w:color w:val="000000"/>
-          <w:sz w:val="28"/>
-          <w:szCs w:val="28"/>
+          <w:sz w:val="32"/>
+          <w:szCs w:val="32"/>
         </w:rPr>
       </w:pPr>
       <w:r>
         <w:rPr>
           <w:rFonts w:ascii="Times New Roman" w:hAnsi="Times New Roman" w:cs="Times New Roman"/>
           <w:color w:val="000000"/>
-          <w:sz w:val="28"/>
-          <w:szCs w:val="28"/>
+          <w:sz w:val="32"/>
+          <w:szCs w:val="32"/>
         </w:rPr>
         <w:lastRenderedPageBreak/>
         <w:t>Write a Program to implement mid- point Circle Drawing Algorithm</w:t>
@@ -488,8 +488,8 @@
         <w:rPr>
           <w:rFonts w:ascii="Times New Roman" w:hAnsi="Times New Roman" w:cs="Times New Roman"/>
           <w:color w:val="000000"/>
-          <w:sz w:val="28"/>
-          <w:szCs w:val="28"/>
+          <w:sz w:val="32"/>
+          <w:szCs w:val="32"/>
         </w:rPr>
         <w:t>.</w:t>
       </w:r>
@@ -498,27 +498,21 @@
       <w:pPr>
         <w:rPr>
           <w:rFonts w:ascii="Times New Roman" w:hAnsi="Times New Roman" w:cs="Times New Roman"/>
-          <w:color w:val="000000"/>
-          <w:sz w:val="28"/>
-          <w:szCs w:val="28"/>
-        </w:rPr>
-      </w:pPr>
-    </w:p>
-    <w:p>
-      <w:pPr>
-        <w:rPr>
-          <w:rFonts w:ascii="Times New Roman" w:hAnsi="Times New Roman" w:cs="Times New Roman"/>
-          <w:color w:val="000000"/>
-          <w:sz w:val="28"/>
-          <w:szCs w:val="28"/>
-        </w:rPr>
-      </w:pPr>
-      <w:r>
-        <w:rPr>
-          <w:rFonts w:ascii="Times New Roman" w:hAnsi="Times New Roman" w:cs="Times New Roman"/>
-          <w:color w:val="000000"/>
-          <w:sz w:val="28"/>
-          <w:szCs w:val="28"/>
+          <w:i/>
+          <w:iCs/>
+          <w:color w:val="FF0000"/>
+          <w:sz w:val="32"/>
+          <w:szCs w:val="32"/>
+        </w:rPr>
+      </w:pPr>
+      <w:r>
+        <w:rPr>
+          <w:rFonts w:ascii="Times New Roman" w:hAnsi="Times New Roman" w:cs="Times New Roman"/>
+          <w:i/>
+          <w:iCs/>
+          <w:color w:val="FF0000"/>
+          <w:sz w:val="32"/>
+          <w:szCs w:val="32"/>
         </w:rPr>
         <w:t>Algorithm:</w:t>
       </w:r>
@@ -631,27 +625,7 @@
           <w:szCs w:val="24"/>
           <w:lang w:val="en-IN"/>
         </w:rPr>
-        <w:t xml:space="preserve">X = </w:t>
-      </w:r>
-      <w:proofErr w:type="gramStart"/>
-      <w:r>
-        <w:rPr>
-          <w:rFonts w:ascii="Times New Roman" w:hAnsi="Times New Roman" w:cs="Times New Roman"/>
-          <w:sz w:val="24"/>
-          <w:szCs w:val="24"/>
-          <w:lang w:val="en-IN"/>
-        </w:rPr>
-        <w:t>0 ,</w:t>
-      </w:r>
-      <w:proofErr w:type="gramEnd"/>
-      <w:r>
-        <w:rPr>
-          <w:rFonts w:ascii="Times New Roman" w:hAnsi="Times New Roman" w:cs="Times New Roman"/>
-          <w:sz w:val="24"/>
-          <w:szCs w:val="24"/>
-          <w:lang w:val="en-IN"/>
-        </w:rPr>
-        <w:t xml:space="preserve"> Y =  radius</w:t>
+        <w:t>X = 0 , Y =  radius</w:t>
       </w:r>
     </w:p>
     <w:p>
@@ -699,7 +673,92 @@
           <w:szCs w:val="24"/>
           <w:lang w:val="en-IN"/>
         </w:rPr>
-        <w:t xml:space="preserve">PLOT(X&lt;Y) </w:t>
+        <w:t>PLOT</w:t>
+      </w:r>
+      <w:r>
+        <w:rPr>
+          <w:rFonts w:ascii="Times New Roman" w:hAnsi="Times New Roman" w:cs="Times New Roman"/>
+          <w:sz w:val="24"/>
+          <w:szCs w:val="24"/>
+          <w:lang w:val="en-IN"/>
+        </w:rPr>
+        <w:t xml:space="preserve"> </w:t>
+      </w:r>
+      <w:r>
+        <w:rPr>
+          <w:rFonts w:ascii="Times New Roman" w:hAnsi="Times New Roman" w:cs="Times New Roman"/>
+          <w:sz w:val="24"/>
+          <w:szCs w:val="24"/>
+          <w:lang w:val="en-IN"/>
+        </w:rPr>
+        <w:t>(X</w:t>
+      </w:r>
+      <w:r>
+        <w:rPr>
+          <w:rFonts w:ascii="Times New Roman" w:hAnsi="Times New Roman" w:cs="Times New Roman"/>
+          <w:sz w:val="24"/>
+          <w:szCs w:val="24"/>
+          <w:lang w:val="en-IN"/>
+        </w:rPr>
+        <w:t xml:space="preserve"> + </w:t>
+      </w:r>
+      <w:proofErr w:type="spellStart"/>
+      <w:r>
+        <w:rPr>
+          <w:rFonts w:ascii="Times New Roman" w:hAnsi="Times New Roman" w:cs="Times New Roman"/>
+          <w:sz w:val="24"/>
+          <w:szCs w:val="24"/>
+          <w:lang w:val="en-IN"/>
+        </w:rPr>
+        <w:t>x_center</w:t>
+      </w:r>
+      <w:proofErr w:type="spellEnd"/>
+      <w:r>
+        <w:rPr>
+          <w:rFonts w:ascii="Times New Roman" w:hAnsi="Times New Roman" w:cs="Times New Roman"/>
+          <w:sz w:val="24"/>
+          <w:szCs w:val="24"/>
+          <w:lang w:val="en-IN"/>
+        </w:rPr>
+        <w:t xml:space="preserve">, </w:t>
+      </w:r>
+      <w:r>
+        <w:rPr>
+          <w:rFonts w:ascii="Times New Roman" w:hAnsi="Times New Roman" w:cs="Times New Roman"/>
+          <w:sz w:val="24"/>
+          <w:szCs w:val="24"/>
+          <w:lang w:val="en-IN"/>
+        </w:rPr>
+        <w:t>Y</w:t>
+      </w:r>
+      <w:r>
+        <w:rPr>
+          <w:rFonts w:ascii="Times New Roman" w:hAnsi="Times New Roman" w:cs="Times New Roman"/>
+          <w:sz w:val="24"/>
+          <w:szCs w:val="24"/>
+          <w:lang w:val="en-IN"/>
+        </w:rPr>
+        <w:t xml:space="preserve"> + </w:t>
+      </w:r>
+      <w:proofErr w:type="spellStart"/>
+      <w:r>
+        <w:rPr>
+          <w:rFonts w:ascii="Times New Roman" w:hAnsi="Times New Roman" w:cs="Times New Roman"/>
+          <w:sz w:val="24"/>
+          <w:szCs w:val="24"/>
+          <w:lang w:val="en-IN"/>
+        </w:rPr>
+        <w:t>y_center</w:t>
+      </w:r>
+      <w:proofErr w:type="spellEnd"/>
+      <w:r>
+        <w:rPr>
+          <w:rFonts w:ascii="Times New Roman" w:hAnsi="Times New Roman" w:cs="Times New Roman"/>
+          <w:sz w:val="24"/>
+          <w:szCs w:val="24"/>
+          <w:lang w:val="en-IN"/>
+        </w:rPr>
+        <w:t xml:space="preserve">) </w:t>
       </w:r>
       <w:r>
         <w:rPr>
@@ -776,7 +835,34 @@
           <w:szCs w:val="24"/>
           <w:lang w:val="en-IN"/>
         </w:rPr>
-        <w:t xml:space="preserve"> + y</w:t>
+        <w:t xml:space="preserve"> + </w:t>
+      </w:r>
+      <w:r>
+        <w:rPr>
+          <w:rFonts w:ascii="Times New Roman" w:hAnsi="Times New Roman" w:cs="Times New Roman"/>
+          <w:sz w:val="24"/>
+          <w:szCs w:val="24"/>
+          <w:lang w:val="en-IN"/>
+        </w:rPr>
+        <w:t>(</w:t>
+      </w:r>
+      <w:r>
+        <w:rPr>
+          <w:rFonts w:ascii="Times New Roman" w:hAnsi="Times New Roman" w:cs="Times New Roman"/>
+          <w:sz w:val="24"/>
+          <w:szCs w:val="24"/>
+          <w:lang w:val="en-IN"/>
+        </w:rPr>
+        <w:t>y</w:t>
+      </w:r>
+      <w:r>
+        <w:rPr>
+          <w:rFonts w:ascii="Times New Roman" w:hAnsi="Times New Roman" w:cs="Times New Roman"/>
+          <w:sz w:val="24"/>
+          <w:szCs w:val="24"/>
+          <w:lang w:val="en-IN"/>
+        </w:rPr>
+        <w:t>-(1/2))</w:t>
       </w:r>
       <w:r>
         <w:rPr>
@@ -905,6 +991,1307 @@
         </w:rPr>
         <w:t>END WHILE</w:t>
       </w:r>
+    </w:p>
+    <w:p>
+      <w:pPr>
+        <w:rPr>
+          <w:rFonts w:ascii="Times New Roman" w:hAnsi="Times New Roman" w:cs="Times New Roman"/>
+          <w:sz w:val="24"/>
+          <w:szCs w:val="24"/>
+          <w:lang w:val="en-IN"/>
+        </w:rPr>
+      </w:pPr>
+    </w:p>
+    <w:p>
+      <w:pPr>
+        <w:rPr>
+          <w:rFonts w:ascii="Times New Roman" w:hAnsi="Times New Roman" w:cs="Times New Roman"/>
+          <w:sz w:val="24"/>
+          <w:szCs w:val="24"/>
+          <w:lang w:val="en-IN"/>
+        </w:rPr>
+      </w:pPr>
+      <w:r>
+        <w:rPr>
+          <w:rFonts w:ascii="Times New Roman" w:hAnsi="Times New Roman" w:cs="Times New Roman"/>
+          <w:i/>
+          <w:iCs/>
+          <w:color w:val="FF0000"/>
+          <w:sz w:val="32"/>
+          <w:szCs w:val="32"/>
+          <w:lang w:val="en-IN"/>
+        </w:rPr>
+        <w:t>Source Code:</w:t>
+      </w:r>
+      <w:r>
+        <w:rPr>
+          <w:rFonts w:ascii="Times New Roman" w:hAnsi="Times New Roman" w:cs="Times New Roman"/>
+          <w:sz w:val="24"/>
+          <w:szCs w:val="24"/>
+          <w:lang w:val="en-IN"/>
+        </w:rPr>
+        <w:t xml:space="preserve"> </w:t>
+      </w:r>
+      <w:hyperlink r:id="rId6" w:history="1">
+        <w:r>
+          <w:rPr>
+            <w:rStyle w:val="Hyperlink"/>
+            <w:rFonts w:ascii="Times New Roman" w:hAnsi="Times New Roman" w:cs="Times New Roman"/>
+            <w:sz w:val="24"/>
+            <w:szCs w:val="24"/>
+            <w:lang w:val="en-IN"/>
+          </w:rPr>
+          <w:t>circle.py</w:t>
+        </w:r>
+      </w:hyperlink>
+    </w:p>
+    <w:p>
+      <w:pPr>
+        <w:rPr>
+          <w:rFonts w:ascii="Times New Roman" w:hAnsi="Times New Roman" w:cs="Times New Roman"/>
+          <w:sz w:val="24"/>
+          <w:szCs w:val="24"/>
+          <w:lang w:val="en-IN"/>
+        </w:rPr>
+      </w:pPr>
+    </w:p>
+    <w:p>
+      <w:pPr>
+        <w:rPr>
+          <w:rFonts w:ascii="Times New Roman" w:hAnsi="Times New Roman" w:cs="Times New Roman"/>
+          <w:i/>
+          <w:iCs/>
+          <w:color w:val="FF0000"/>
+          <w:sz w:val="32"/>
+          <w:szCs w:val="32"/>
+          <w:lang w:val="en-IN"/>
+        </w:rPr>
+      </w:pPr>
+      <w:r>
+        <w:rPr>
+          <w:rFonts w:ascii="Times New Roman" w:hAnsi="Times New Roman" w:cs="Times New Roman"/>
+          <w:i/>
+          <w:iCs/>
+          <w:color w:val="FF0000"/>
+          <w:sz w:val="32"/>
+          <w:szCs w:val="32"/>
+          <w:lang w:val="en-IN"/>
+        </w:rPr>
+        <w:t>Output:</w:t>
+      </w:r>
+    </w:p>
+    <w:p>
+      <w:pPr>
+        <w:jc w:val="center"/>
+        <w:rPr>
+          <w:rFonts w:ascii="Times New Roman" w:hAnsi="Times New Roman" w:cs="Times New Roman"/>
+          <w:sz w:val="24"/>
+          <w:szCs w:val="24"/>
+          <w:lang w:val="en-IN"/>
+        </w:rPr>
+      </w:pPr>
+      <w:r>
+        <w:rPr>
+          <w:rFonts w:ascii="Times New Roman" w:hAnsi="Times New Roman" w:cs="Times New Roman"/>
+          <w:sz w:val="24"/>
+          <w:szCs w:val="24"/>
+          <w:lang w:val="en-IN"/>
+        </w:rPr>
+        <w:drawing>
+          <wp:inline distT="0" distB="0" distL="0" distR="0" wp14:anchorId="65004926" wp14:editId="0DBCC3B1">
+            <wp:extent cx="3156061" cy="3337560"/>
+            <wp:effectExtent l="0" t="0" r="6350" b="0"/>
+            <wp:docPr id="2" name="Picture 2"/>
+            <wp:cNvGraphicFramePr>
+              <a:graphicFrameLocks xmlns:a="http://schemas.openxmlformats.org/drawingml/2006/main" noChangeAspect="1"/>
+            </wp:cNvGraphicFramePr>
+            <a:graphic xmlns:a="http://schemas.openxmlformats.org/drawingml/2006/main">
+              <a:graphicData uri="http://schemas.openxmlformats.org/drawingml/2006/picture">
+                <pic:pic xmlns:pic="http://schemas.openxmlformats.org/drawingml/2006/picture">
+                  <pic:nvPicPr>
+                    <pic:cNvPr id="1" name=""/>
+                    <pic:cNvPicPr/>
+                  </pic:nvPicPr>
+                  <pic:blipFill>
+                    <a:blip r:embed="rId7"/>
+                    <a:stretch>
+                      <a:fillRect/>
+                    </a:stretch>
+                  </pic:blipFill>
+                  <pic:spPr>
+                    <a:xfrm>
+                      <a:off x="0" y="0"/>
+                      <a:ext cx="3161569" cy="3343385"/>
+                    </a:xfrm>
+                    <a:prstGeom prst="rect">
+                      <a:avLst/>
+                    </a:prstGeom>
+                  </pic:spPr>
+                </pic:pic>
+              </a:graphicData>
+            </a:graphic>
+          </wp:inline>
+        </w:drawing>
+      </w:r>
+    </w:p>
+    <w:p>
+      <w:pPr>
+        <w:rPr>
+          <w:rFonts w:ascii="Times New Roman" w:hAnsi="Times New Roman" w:cs="Times New Roman"/>
+          <w:color w:val="000000"/>
+          <w:sz w:val="28"/>
+          <w:szCs w:val="28"/>
+        </w:rPr>
+      </w:pPr>
+    </w:p>
+    <w:p>
+      <w:pPr>
+        <w:rPr>
+          <w:rFonts w:ascii="Times New Roman" w:hAnsi="Times New Roman" w:cs="Times New Roman"/>
+          <w:color w:val="000000"/>
+          <w:sz w:val="32"/>
+          <w:szCs w:val="32"/>
+        </w:rPr>
+      </w:pPr>
+      <w:r>
+        <w:rPr>
+          <w:rFonts w:ascii="Times New Roman" w:hAnsi="Times New Roman" w:cs="Times New Roman"/>
+          <w:color w:val="000000"/>
+          <w:sz w:val="32"/>
+          <w:szCs w:val="32"/>
+        </w:rPr>
+        <w:t xml:space="preserve">Write a Program to implement mid- point </w:t>
+      </w:r>
+      <w:r>
+        <w:rPr>
+          <w:rFonts w:ascii="Times New Roman" w:hAnsi="Times New Roman" w:cs="Times New Roman"/>
+          <w:color w:val="000000"/>
+          <w:sz w:val="32"/>
+          <w:szCs w:val="32"/>
+        </w:rPr>
+        <w:t>Ellipse</w:t>
+      </w:r>
+      <w:r>
+        <w:rPr>
+          <w:rFonts w:ascii="Times New Roman" w:hAnsi="Times New Roman" w:cs="Times New Roman"/>
+          <w:color w:val="000000"/>
+          <w:sz w:val="32"/>
+          <w:szCs w:val="32"/>
+        </w:rPr>
+        <w:t xml:space="preserve"> Drawing Algorithm.</w:t>
+      </w:r>
+    </w:p>
+    <w:p>
+      <w:pPr>
+        <w:rPr>
+          <w:rFonts w:ascii="Times New Roman" w:hAnsi="Times New Roman" w:cs="Times New Roman"/>
+          <w:i/>
+          <w:iCs/>
+          <w:color w:val="FF0000"/>
+          <w:sz w:val="32"/>
+          <w:szCs w:val="32"/>
+        </w:rPr>
+      </w:pPr>
+      <w:r>
+        <w:rPr>
+          <w:rFonts w:ascii="Times New Roman" w:hAnsi="Times New Roman" w:cs="Times New Roman"/>
+          <w:i/>
+          <w:iCs/>
+          <w:color w:val="FF0000"/>
+          <w:sz w:val="32"/>
+          <w:szCs w:val="32"/>
+        </w:rPr>
+        <w:t>Algorithm</w:t>
+      </w:r>
+      <w:r>
+        <w:rPr>
+          <w:rFonts w:ascii="Times New Roman" w:hAnsi="Times New Roman" w:cs="Times New Roman"/>
+          <w:i/>
+          <w:iCs/>
+          <w:color w:val="FF0000"/>
+          <w:sz w:val="32"/>
+          <w:szCs w:val="32"/>
+        </w:rPr>
+        <w:t>:</w:t>
+      </w:r>
+    </w:p>
+    <w:p>
+      <w:pPr>
+        <w:rPr>
+          <w:rFonts w:ascii="Times New Roman" w:hAnsi="Times New Roman" w:cs="Times New Roman"/>
+          <w:color w:val="000000" w:themeColor="text1"/>
+          <w:sz w:val="24"/>
+          <w:szCs w:val="24"/>
+        </w:rPr>
+      </w:pPr>
+      <w:r>
+        <w:rPr>
+          <w:rFonts w:ascii="Times New Roman" w:hAnsi="Times New Roman" w:cs="Times New Roman"/>
+          <w:color w:val="000000" w:themeColor="text1"/>
+          <w:sz w:val="24"/>
+          <w:szCs w:val="24"/>
+        </w:rPr>
+        <w:t xml:space="preserve">Input: </w:t>
+      </w:r>
+      <w:r>
+        <w:rPr>
+          <w:rFonts w:ascii="Times New Roman" w:hAnsi="Times New Roman" w:cs="Times New Roman"/>
+          <w:color w:val="000000" w:themeColor="text1"/>
+          <w:sz w:val="24"/>
+          <w:szCs w:val="24"/>
+        </w:rPr>
+        <w:t>radius x, radius y, center</w:t>
+      </w:r>
+    </w:p>
+    <w:p>
+      <w:pPr>
+        <w:rPr>
+          <w:rFonts w:ascii="Times New Roman" w:hAnsi="Times New Roman" w:cs="Times New Roman"/>
+          <w:color w:val="000000" w:themeColor="text1"/>
+          <w:sz w:val="24"/>
+          <w:szCs w:val="24"/>
+        </w:rPr>
+      </w:pPr>
+      <w:r>
+        <w:rPr>
+          <w:rFonts w:ascii="Times New Roman" w:hAnsi="Times New Roman" w:cs="Times New Roman"/>
+          <w:color w:val="000000" w:themeColor="text1"/>
+          <w:sz w:val="24"/>
+          <w:szCs w:val="24"/>
+        </w:rPr>
+        <w:t>Output: Ellipse with given data</w:t>
+      </w:r>
+    </w:p>
+    <w:p>
+      <w:pPr>
+        <w:rPr>
+          <w:rFonts w:ascii="Times New Roman" w:hAnsi="Times New Roman" w:cs="Times New Roman"/>
+          <w:color w:val="000000" w:themeColor="text1"/>
+          <w:sz w:val="24"/>
+          <w:szCs w:val="24"/>
+        </w:rPr>
+      </w:pPr>
+    </w:p>
+    <w:p>
+      <w:pPr>
+        <w:pStyle w:val="ListParagraph"/>
+        <w:numPr>
+          <w:ilvl w:val="0"/>
+          <w:numId w:val="4"/>
+        </w:numPr>
+        <w:rPr>
+          <w:rFonts w:ascii="Times New Roman" w:hAnsi="Times New Roman" w:cs="Times New Roman"/>
+          <w:color w:val="000000" w:themeColor="text1"/>
+          <w:sz w:val="24"/>
+          <w:szCs w:val="24"/>
+        </w:rPr>
+      </w:pPr>
+      <w:r>
+        <w:rPr>
+          <w:rFonts w:ascii="Times New Roman" w:hAnsi="Times New Roman" w:cs="Times New Roman"/>
+          <w:color w:val="000000" w:themeColor="text1"/>
+          <w:sz w:val="24"/>
+          <w:szCs w:val="24"/>
+        </w:rPr>
+        <w:t xml:space="preserve">X = 0, Y = </w:t>
+      </w:r>
+      <w:proofErr w:type="spellStart"/>
+      <w:r>
+        <w:rPr>
+          <w:rFonts w:ascii="Times New Roman" w:hAnsi="Times New Roman" w:cs="Times New Roman"/>
+          <w:color w:val="000000" w:themeColor="text1"/>
+          <w:sz w:val="24"/>
+          <w:szCs w:val="24"/>
+        </w:rPr>
+        <w:t>r_y</w:t>
+      </w:r>
+      <w:proofErr w:type="spellEnd"/>
+    </w:p>
+    <w:p>
+      <w:pPr>
+        <w:pStyle w:val="ListParagraph"/>
+        <w:numPr>
+          <w:ilvl w:val="0"/>
+          <w:numId w:val="4"/>
+        </w:numPr>
+        <w:rPr>
+          <w:rFonts w:ascii="Times New Roman" w:hAnsi="Times New Roman" w:cs="Times New Roman"/>
+          <w:color w:val="000000" w:themeColor="text1"/>
+          <w:sz w:val="24"/>
+          <w:szCs w:val="24"/>
+        </w:rPr>
+      </w:pPr>
+      <w:r>
+        <w:rPr>
+          <w:rFonts w:ascii="Times New Roman" w:hAnsi="Times New Roman" w:cs="Times New Roman"/>
+          <w:color w:val="000000" w:themeColor="text1"/>
+          <w:sz w:val="24"/>
+          <w:szCs w:val="24"/>
+        </w:rPr>
+        <w:t xml:space="preserve">While(x &lt;= </w:t>
+      </w:r>
+      <w:proofErr w:type="spellStart"/>
+      <w:r>
+        <w:rPr>
+          <w:rFonts w:ascii="Times New Roman" w:hAnsi="Times New Roman" w:cs="Times New Roman"/>
+          <w:color w:val="000000" w:themeColor="text1"/>
+          <w:sz w:val="24"/>
+          <w:szCs w:val="24"/>
+        </w:rPr>
+        <w:t>r_x</w:t>
+      </w:r>
+      <w:proofErr w:type="spellEnd"/>
+      <w:r>
+        <w:rPr>
+          <w:rFonts w:ascii="Times New Roman" w:hAnsi="Times New Roman" w:cs="Times New Roman"/>
+          <w:color w:val="000000" w:themeColor="text1"/>
+          <w:sz w:val="24"/>
+          <w:szCs w:val="24"/>
+        </w:rPr>
+        <w:t xml:space="preserve"> and y &gt;= 0)</w:t>
+      </w:r>
+    </w:p>
+    <w:p>
+      <w:pPr>
+        <w:pStyle w:val="ListParagraph"/>
+        <w:numPr>
+          <w:ilvl w:val="1"/>
+          <w:numId w:val="4"/>
+        </w:numPr>
+        <w:rPr>
+          <w:rFonts w:ascii="Times New Roman" w:hAnsi="Times New Roman" w:cs="Times New Roman"/>
+          <w:color w:val="000000" w:themeColor="text1"/>
+          <w:sz w:val="24"/>
+          <w:szCs w:val="24"/>
+        </w:rPr>
+      </w:pPr>
+      <w:r>
+        <w:rPr>
+          <w:rFonts w:ascii="Times New Roman" w:hAnsi="Times New Roman" w:cs="Times New Roman"/>
+          <w:color w:val="000000" w:themeColor="text1"/>
+          <w:sz w:val="24"/>
+          <w:szCs w:val="24"/>
+        </w:rPr>
+        <w:t xml:space="preserve"> Plot (X + </w:t>
+      </w:r>
+      <w:proofErr w:type="spellStart"/>
+      <w:r>
+        <w:rPr>
+          <w:rFonts w:ascii="Times New Roman" w:hAnsi="Times New Roman" w:cs="Times New Roman"/>
+          <w:color w:val="000000" w:themeColor="text1"/>
+          <w:sz w:val="24"/>
+          <w:szCs w:val="24"/>
+        </w:rPr>
+        <w:t>x_center</w:t>
+      </w:r>
+      <w:proofErr w:type="spellEnd"/>
+      <w:r>
+        <w:rPr>
+          <w:rFonts w:ascii="Times New Roman" w:hAnsi="Times New Roman" w:cs="Times New Roman"/>
+          <w:color w:val="000000" w:themeColor="text1"/>
+          <w:sz w:val="24"/>
+          <w:szCs w:val="24"/>
+        </w:rPr>
+        <w:t xml:space="preserve">, Y + </w:t>
+      </w:r>
+      <w:proofErr w:type="spellStart"/>
+      <w:r>
+        <w:rPr>
+          <w:rFonts w:ascii="Times New Roman" w:hAnsi="Times New Roman" w:cs="Times New Roman"/>
+          <w:color w:val="000000" w:themeColor="text1"/>
+          <w:sz w:val="24"/>
+          <w:szCs w:val="24"/>
+        </w:rPr>
+        <w:t>y_center</w:t>
+      </w:r>
+      <w:proofErr w:type="spellEnd"/>
+      <w:r>
+        <w:rPr>
+          <w:rFonts w:ascii="Times New Roman" w:hAnsi="Times New Roman" w:cs="Times New Roman"/>
+          <w:color w:val="000000" w:themeColor="text1"/>
+          <w:sz w:val="24"/>
+          <w:szCs w:val="24"/>
+        </w:rPr>
+        <w:t>)</w:t>
+      </w:r>
+      <w:r>
+        <w:rPr>
+          <w:rFonts w:ascii="Times New Roman" w:hAnsi="Times New Roman" w:cs="Times New Roman"/>
+          <w:color w:val="000000" w:themeColor="text1"/>
+          <w:sz w:val="24"/>
+          <w:szCs w:val="24"/>
+        </w:rPr>
+        <w:tab/>
+      </w:r>
+      <w:r>
+        <w:rPr>
+          <w:rFonts w:ascii="Times New Roman" w:hAnsi="Times New Roman" w:cs="Times New Roman"/>
+          <w:color w:val="000000" w:themeColor="text1"/>
+          <w:sz w:val="24"/>
+          <w:szCs w:val="24"/>
+        </w:rPr>
+        <w:tab/>
+        <w:t>Use four-point symmetry</w:t>
+      </w:r>
+    </w:p>
+    <w:p>
+      <w:pPr>
+        <w:pStyle w:val="ListParagraph"/>
+        <w:numPr>
+          <w:ilvl w:val="1"/>
+          <w:numId w:val="4"/>
+        </w:numPr>
+        <w:rPr>
+          <w:rFonts w:ascii="Times New Roman" w:hAnsi="Times New Roman" w:cs="Times New Roman"/>
+          <w:color w:val="000000" w:themeColor="text1"/>
+          <w:sz w:val="24"/>
+          <w:szCs w:val="24"/>
+        </w:rPr>
+      </w:pPr>
+      <w:r>
+        <w:rPr>
+          <w:rFonts w:ascii="Times New Roman" w:hAnsi="Times New Roman" w:cs="Times New Roman"/>
+          <w:color w:val="000000" w:themeColor="text1"/>
+          <w:sz w:val="24"/>
+          <w:szCs w:val="24"/>
+        </w:rPr>
+        <w:t xml:space="preserve"> If (2 * r_y</w:t>
+      </w:r>
+      <w:r>
+        <w:rPr>
+          <w:rFonts w:ascii="Times New Roman" w:hAnsi="Times New Roman" w:cs="Times New Roman"/>
+          <w:color w:val="000000" w:themeColor="text1"/>
+          <w:sz w:val="24"/>
+          <w:szCs w:val="24"/>
+          <w:vertAlign w:val="superscript"/>
+        </w:rPr>
+        <w:t>2</w:t>
+      </w:r>
+      <w:r>
+        <w:rPr>
+          <w:rFonts w:ascii="Times New Roman" w:hAnsi="Times New Roman" w:cs="Times New Roman"/>
+          <w:color w:val="000000" w:themeColor="text1"/>
+          <w:sz w:val="24"/>
+          <w:szCs w:val="24"/>
+        </w:rPr>
+        <w:t xml:space="preserve"> * x &lt; 2 * r_x</w:t>
+      </w:r>
+      <w:r>
+        <w:rPr>
+          <w:rFonts w:ascii="Times New Roman" w:hAnsi="Times New Roman" w:cs="Times New Roman"/>
+          <w:color w:val="000000" w:themeColor="text1"/>
+          <w:sz w:val="24"/>
+          <w:szCs w:val="24"/>
+          <w:vertAlign w:val="superscript"/>
+        </w:rPr>
+        <w:t>2</w:t>
+      </w:r>
+      <w:r>
+        <w:rPr>
+          <w:rFonts w:ascii="Times New Roman" w:hAnsi="Times New Roman" w:cs="Times New Roman"/>
+          <w:color w:val="000000" w:themeColor="text1"/>
+          <w:sz w:val="24"/>
+          <w:szCs w:val="24"/>
+        </w:rPr>
+        <w:t xml:space="preserve"> * y)</w:t>
+      </w:r>
+    </w:p>
+    <w:p>
+      <w:pPr>
+        <w:pStyle w:val="ListParagraph"/>
+        <w:numPr>
+          <w:ilvl w:val="2"/>
+          <w:numId w:val="4"/>
+        </w:numPr>
+        <w:rPr>
+          <w:rFonts w:ascii="Times New Roman" w:hAnsi="Times New Roman" w:cs="Times New Roman"/>
+          <w:color w:val="000000" w:themeColor="text1"/>
+          <w:sz w:val="24"/>
+          <w:szCs w:val="24"/>
+        </w:rPr>
+      </w:pPr>
+      <w:r>
+        <w:rPr>
+          <w:rFonts w:ascii="Times New Roman" w:hAnsi="Times New Roman" w:cs="Times New Roman"/>
+          <w:color w:val="000000" w:themeColor="text1"/>
+          <w:sz w:val="24"/>
+          <w:szCs w:val="24"/>
+        </w:rPr>
+        <w:t>X = X + 1</w:t>
+      </w:r>
+    </w:p>
+    <w:p>
+      <w:pPr>
+        <w:pStyle w:val="ListParagraph"/>
+        <w:numPr>
+          <w:ilvl w:val="2"/>
+          <w:numId w:val="4"/>
+        </w:numPr>
+        <w:rPr>
+          <w:rFonts w:ascii="Times New Roman" w:hAnsi="Times New Roman" w:cs="Times New Roman"/>
+          <w:color w:val="000000" w:themeColor="text1"/>
+          <w:sz w:val="24"/>
+          <w:szCs w:val="24"/>
+        </w:rPr>
+      </w:pPr>
+      <w:proofErr w:type="spellStart"/>
+      <w:r>
+        <w:rPr>
+          <w:rFonts w:ascii="Times New Roman" w:hAnsi="Times New Roman" w:cs="Times New Roman"/>
+          <w:color w:val="000000" w:themeColor="text1"/>
+          <w:sz w:val="24"/>
+          <w:szCs w:val="24"/>
+        </w:rPr>
+        <w:t>d_parameter</w:t>
+      </w:r>
+      <w:proofErr w:type="spellEnd"/>
+      <w:r>
+        <w:rPr>
+          <w:rFonts w:ascii="Times New Roman" w:hAnsi="Times New Roman" w:cs="Times New Roman"/>
+          <w:color w:val="000000" w:themeColor="text1"/>
+          <w:sz w:val="24"/>
+          <w:szCs w:val="24"/>
+        </w:rPr>
+        <w:t xml:space="preserve"> = </w:t>
+      </w:r>
+      <w:r>
+        <w:rPr>
+          <w:rFonts w:ascii="Times New Roman" w:hAnsi="Times New Roman" w:cs="Times New Roman"/>
+          <w:color w:val="000000" w:themeColor="text1"/>
+          <w:sz w:val="24"/>
+          <w:szCs w:val="24"/>
+        </w:rPr>
+        <w:t>r_x</w:t>
+      </w:r>
+      <w:r>
+        <w:rPr>
+          <w:rFonts w:ascii="Times New Roman" w:hAnsi="Times New Roman" w:cs="Times New Roman"/>
+          <w:color w:val="000000" w:themeColor="text1"/>
+          <w:sz w:val="24"/>
+          <w:szCs w:val="24"/>
+          <w:vertAlign w:val="superscript"/>
+        </w:rPr>
+        <w:t>2</w:t>
+      </w:r>
+      <w:r>
+        <w:rPr>
+          <w:rFonts w:ascii="Times New Roman" w:hAnsi="Times New Roman" w:cs="Times New Roman"/>
+          <w:color w:val="000000" w:themeColor="text1"/>
+          <w:sz w:val="24"/>
+          <w:szCs w:val="24"/>
+        </w:rPr>
+        <w:t xml:space="preserve"> * (y-(1/2))</w:t>
+      </w:r>
+      <w:r>
+        <w:rPr>
+          <w:rFonts w:ascii="Times New Roman" w:hAnsi="Times New Roman" w:cs="Times New Roman"/>
+          <w:color w:val="000000" w:themeColor="text1"/>
+          <w:sz w:val="24"/>
+          <w:szCs w:val="24"/>
+          <w:vertAlign w:val="superscript"/>
+        </w:rPr>
+        <w:t>2</w:t>
+      </w:r>
+      <w:r>
+        <w:rPr>
+          <w:rFonts w:ascii="Times New Roman" w:hAnsi="Times New Roman" w:cs="Times New Roman"/>
+          <w:color w:val="000000" w:themeColor="text1"/>
+          <w:sz w:val="24"/>
+          <w:szCs w:val="24"/>
+        </w:rPr>
+        <w:t xml:space="preserve"> + r_y</w:t>
+      </w:r>
+      <w:r>
+        <w:rPr>
+          <w:rFonts w:ascii="Times New Roman" w:hAnsi="Times New Roman" w:cs="Times New Roman"/>
+          <w:color w:val="000000" w:themeColor="text1"/>
+          <w:sz w:val="24"/>
+          <w:szCs w:val="24"/>
+          <w:vertAlign w:val="superscript"/>
+        </w:rPr>
+        <w:t>2</w:t>
+      </w:r>
+      <w:r>
+        <w:rPr>
+          <w:rFonts w:ascii="Times New Roman" w:hAnsi="Times New Roman" w:cs="Times New Roman"/>
+          <w:color w:val="000000" w:themeColor="text1"/>
+          <w:sz w:val="24"/>
+          <w:szCs w:val="24"/>
+        </w:rPr>
+        <w:t xml:space="preserve"> * x</w:t>
+      </w:r>
+      <w:r>
+        <w:rPr>
+          <w:rFonts w:ascii="Times New Roman" w:hAnsi="Times New Roman" w:cs="Times New Roman"/>
+          <w:color w:val="000000" w:themeColor="text1"/>
+          <w:sz w:val="24"/>
+          <w:szCs w:val="24"/>
+          <w:vertAlign w:val="superscript"/>
+        </w:rPr>
+        <w:t>2</w:t>
+      </w:r>
+      <w:r>
+        <w:rPr>
+          <w:rFonts w:ascii="Times New Roman" w:hAnsi="Times New Roman" w:cs="Times New Roman"/>
+          <w:color w:val="000000" w:themeColor="text1"/>
+          <w:sz w:val="24"/>
+          <w:szCs w:val="24"/>
+        </w:rPr>
+        <w:t xml:space="preserve"> – r_x</w:t>
+      </w:r>
+      <w:r>
+        <w:rPr>
+          <w:rFonts w:ascii="Times New Roman" w:hAnsi="Times New Roman" w:cs="Times New Roman"/>
+          <w:color w:val="000000" w:themeColor="text1"/>
+          <w:sz w:val="24"/>
+          <w:szCs w:val="24"/>
+          <w:vertAlign w:val="superscript"/>
+        </w:rPr>
+        <w:t>2</w:t>
+      </w:r>
+      <w:r>
+        <w:rPr>
+          <w:rFonts w:ascii="Times New Roman" w:hAnsi="Times New Roman" w:cs="Times New Roman"/>
+          <w:color w:val="000000" w:themeColor="text1"/>
+          <w:sz w:val="24"/>
+          <w:szCs w:val="24"/>
+        </w:rPr>
+        <w:t>r_y</w:t>
+      </w:r>
+      <w:r>
+        <w:rPr>
+          <w:rFonts w:ascii="Times New Roman" w:hAnsi="Times New Roman" w:cs="Times New Roman"/>
+          <w:color w:val="000000" w:themeColor="text1"/>
+          <w:sz w:val="24"/>
+          <w:szCs w:val="24"/>
+          <w:vertAlign w:val="superscript"/>
+        </w:rPr>
+        <w:t>2</w:t>
+      </w:r>
+      <w:r>
+        <w:rPr>
+          <w:rFonts w:ascii="Times New Roman" w:hAnsi="Times New Roman" w:cs="Times New Roman"/>
+          <w:color w:val="000000" w:themeColor="text1"/>
+          <w:sz w:val="24"/>
+          <w:szCs w:val="24"/>
+          <w:vertAlign w:val="superscript"/>
+        </w:rPr>
+        <w:t xml:space="preserve"> </w:t>
+      </w:r>
+    </w:p>
+    <w:p>
+      <w:pPr>
+        <w:pStyle w:val="ListParagraph"/>
+        <w:numPr>
+          <w:ilvl w:val="2"/>
+          <w:numId w:val="4"/>
+        </w:numPr>
+        <w:rPr>
+          <w:rFonts w:ascii="Times New Roman" w:hAnsi="Times New Roman" w:cs="Times New Roman"/>
+          <w:color w:val="000000" w:themeColor="text1"/>
+          <w:sz w:val="24"/>
+          <w:szCs w:val="24"/>
+        </w:rPr>
+      </w:pPr>
+      <w:r>
+        <w:rPr>
+          <w:rFonts w:ascii="Times New Roman" w:hAnsi="Times New Roman" w:cs="Times New Roman"/>
+          <w:color w:val="000000" w:themeColor="text1"/>
+          <w:sz w:val="24"/>
+          <w:szCs w:val="24"/>
+        </w:rPr>
+        <w:t xml:space="preserve">if </w:t>
+      </w:r>
+      <w:proofErr w:type="spellStart"/>
+      <w:r>
+        <w:rPr>
+          <w:rFonts w:ascii="Times New Roman" w:hAnsi="Times New Roman" w:cs="Times New Roman"/>
+          <w:color w:val="000000" w:themeColor="text1"/>
+          <w:sz w:val="24"/>
+          <w:szCs w:val="24"/>
+        </w:rPr>
+        <w:t>d_parameter</w:t>
+      </w:r>
+      <w:proofErr w:type="spellEnd"/>
+      <w:r>
+        <w:rPr>
+          <w:rFonts w:ascii="Times New Roman" w:hAnsi="Times New Roman" w:cs="Times New Roman"/>
+          <w:color w:val="000000" w:themeColor="text1"/>
+          <w:sz w:val="24"/>
+          <w:szCs w:val="24"/>
+        </w:rPr>
+        <w:t xml:space="preserve"> &gt; 0</w:t>
+      </w:r>
+    </w:p>
+    <w:p>
+      <w:pPr>
+        <w:pStyle w:val="ListParagraph"/>
+        <w:numPr>
+          <w:ilvl w:val="3"/>
+          <w:numId w:val="4"/>
+        </w:numPr>
+        <w:rPr>
+          <w:rFonts w:ascii="Times New Roman" w:hAnsi="Times New Roman" w:cs="Times New Roman"/>
+          <w:color w:val="000000" w:themeColor="text1"/>
+          <w:sz w:val="24"/>
+          <w:szCs w:val="24"/>
+        </w:rPr>
+      </w:pPr>
+      <w:r>
+        <w:rPr>
+          <w:rFonts w:ascii="Times New Roman" w:hAnsi="Times New Roman" w:cs="Times New Roman"/>
+          <w:color w:val="000000" w:themeColor="text1"/>
+          <w:sz w:val="24"/>
+          <w:szCs w:val="24"/>
+        </w:rPr>
+        <w:t xml:space="preserve"> y = y – 1</w:t>
+      </w:r>
+    </w:p>
+    <w:p>
+      <w:pPr>
+        <w:pStyle w:val="ListParagraph"/>
+        <w:numPr>
+          <w:ilvl w:val="1"/>
+          <w:numId w:val="4"/>
+        </w:numPr>
+        <w:rPr>
+          <w:rFonts w:ascii="Times New Roman" w:hAnsi="Times New Roman" w:cs="Times New Roman"/>
+          <w:color w:val="000000" w:themeColor="text1"/>
+          <w:sz w:val="24"/>
+          <w:szCs w:val="24"/>
+        </w:rPr>
+      </w:pPr>
+      <w:r>
+        <w:rPr>
+          <w:rFonts w:ascii="Times New Roman" w:hAnsi="Times New Roman" w:cs="Times New Roman"/>
+          <w:color w:val="000000" w:themeColor="text1"/>
+          <w:sz w:val="24"/>
+          <w:szCs w:val="24"/>
+        </w:rPr>
+        <w:t>Else</w:t>
+      </w:r>
+    </w:p>
+    <w:p>
+      <w:pPr>
+        <w:pStyle w:val="ListParagraph"/>
+        <w:numPr>
+          <w:ilvl w:val="2"/>
+          <w:numId w:val="4"/>
+        </w:numPr>
+        <w:rPr>
+          <w:rFonts w:ascii="Times New Roman" w:hAnsi="Times New Roman" w:cs="Times New Roman"/>
+          <w:color w:val="000000" w:themeColor="text1"/>
+          <w:sz w:val="24"/>
+          <w:szCs w:val="24"/>
+        </w:rPr>
+      </w:pPr>
+      <w:r>
+        <w:rPr>
+          <w:rFonts w:ascii="Times New Roman" w:hAnsi="Times New Roman" w:cs="Times New Roman"/>
+          <w:color w:val="000000" w:themeColor="text1"/>
+          <w:sz w:val="24"/>
+          <w:szCs w:val="24"/>
+        </w:rPr>
+        <w:t>Y = Y – 1</w:t>
+      </w:r>
+    </w:p>
+    <w:p>
+      <w:pPr>
+        <w:pStyle w:val="ListParagraph"/>
+        <w:numPr>
+          <w:ilvl w:val="2"/>
+          <w:numId w:val="4"/>
+        </w:numPr>
+        <w:rPr>
+          <w:rFonts w:ascii="Times New Roman" w:hAnsi="Times New Roman" w:cs="Times New Roman"/>
+          <w:color w:val="000000" w:themeColor="text1"/>
+          <w:sz w:val="24"/>
+          <w:szCs w:val="24"/>
+        </w:rPr>
+      </w:pPr>
+      <w:proofErr w:type="spellStart"/>
+      <w:r>
+        <w:rPr>
+          <w:rFonts w:ascii="Times New Roman" w:hAnsi="Times New Roman" w:cs="Times New Roman"/>
+          <w:color w:val="000000" w:themeColor="text1"/>
+          <w:sz w:val="24"/>
+          <w:szCs w:val="24"/>
+        </w:rPr>
+        <w:t>d_parameter</w:t>
+      </w:r>
+      <w:proofErr w:type="spellEnd"/>
+      <w:r>
+        <w:rPr>
+          <w:rFonts w:ascii="Times New Roman" w:hAnsi="Times New Roman" w:cs="Times New Roman"/>
+          <w:color w:val="000000" w:themeColor="text1"/>
+          <w:sz w:val="24"/>
+          <w:szCs w:val="24"/>
+        </w:rPr>
+        <w:t xml:space="preserve"> = r_x</w:t>
+      </w:r>
+      <w:r>
+        <w:rPr>
+          <w:rFonts w:ascii="Times New Roman" w:hAnsi="Times New Roman" w:cs="Times New Roman"/>
+          <w:color w:val="000000" w:themeColor="text1"/>
+          <w:sz w:val="24"/>
+          <w:szCs w:val="24"/>
+          <w:vertAlign w:val="superscript"/>
+        </w:rPr>
+        <w:t>2</w:t>
+      </w:r>
+      <w:r>
+        <w:rPr>
+          <w:rFonts w:ascii="Times New Roman" w:hAnsi="Times New Roman" w:cs="Times New Roman"/>
+          <w:color w:val="000000" w:themeColor="text1"/>
+          <w:sz w:val="24"/>
+          <w:szCs w:val="24"/>
+        </w:rPr>
+        <w:t xml:space="preserve"> * y</w:t>
+      </w:r>
+      <w:r>
+        <w:rPr>
+          <w:rFonts w:ascii="Times New Roman" w:hAnsi="Times New Roman" w:cs="Times New Roman"/>
+          <w:color w:val="000000" w:themeColor="text1"/>
+          <w:sz w:val="24"/>
+          <w:szCs w:val="24"/>
+          <w:vertAlign w:val="superscript"/>
+        </w:rPr>
+        <w:t>2</w:t>
+      </w:r>
+      <w:r>
+        <w:rPr>
+          <w:rFonts w:ascii="Times New Roman" w:hAnsi="Times New Roman" w:cs="Times New Roman"/>
+          <w:color w:val="000000" w:themeColor="text1"/>
+          <w:sz w:val="24"/>
+          <w:szCs w:val="24"/>
+        </w:rPr>
+        <w:t xml:space="preserve"> + r_y</w:t>
+      </w:r>
+      <w:r>
+        <w:rPr>
+          <w:rFonts w:ascii="Times New Roman" w:hAnsi="Times New Roman" w:cs="Times New Roman"/>
+          <w:color w:val="000000" w:themeColor="text1"/>
+          <w:sz w:val="24"/>
+          <w:szCs w:val="24"/>
+          <w:vertAlign w:val="superscript"/>
+        </w:rPr>
+        <w:t>2</w:t>
+      </w:r>
+      <w:r>
+        <w:rPr>
+          <w:rFonts w:ascii="Times New Roman" w:hAnsi="Times New Roman" w:cs="Times New Roman"/>
+          <w:color w:val="000000" w:themeColor="text1"/>
+          <w:sz w:val="24"/>
+          <w:szCs w:val="24"/>
+        </w:rPr>
+        <w:t xml:space="preserve"> * (x+(1/2))</w:t>
+      </w:r>
+      <w:r>
+        <w:rPr>
+          <w:rFonts w:ascii="Times New Roman" w:hAnsi="Times New Roman" w:cs="Times New Roman"/>
+          <w:color w:val="000000" w:themeColor="text1"/>
+          <w:sz w:val="24"/>
+          <w:szCs w:val="24"/>
+          <w:vertAlign w:val="superscript"/>
+        </w:rPr>
+        <w:t>2</w:t>
+      </w:r>
+      <w:r>
+        <w:rPr>
+          <w:rFonts w:ascii="Times New Roman" w:hAnsi="Times New Roman" w:cs="Times New Roman"/>
+          <w:color w:val="000000" w:themeColor="text1"/>
+          <w:sz w:val="24"/>
+          <w:szCs w:val="24"/>
+        </w:rPr>
+        <w:t xml:space="preserve"> – r_x</w:t>
+      </w:r>
+      <w:r>
+        <w:rPr>
+          <w:rFonts w:ascii="Times New Roman" w:hAnsi="Times New Roman" w:cs="Times New Roman"/>
+          <w:color w:val="000000" w:themeColor="text1"/>
+          <w:sz w:val="24"/>
+          <w:szCs w:val="24"/>
+          <w:vertAlign w:val="superscript"/>
+        </w:rPr>
+        <w:t>2</w:t>
+      </w:r>
+      <w:r>
+        <w:rPr>
+          <w:rFonts w:ascii="Times New Roman" w:hAnsi="Times New Roman" w:cs="Times New Roman"/>
+          <w:color w:val="000000" w:themeColor="text1"/>
+          <w:sz w:val="24"/>
+          <w:szCs w:val="24"/>
+        </w:rPr>
+        <w:t>r_y</w:t>
+      </w:r>
+      <w:r>
+        <w:rPr>
+          <w:rFonts w:ascii="Times New Roman" w:hAnsi="Times New Roman" w:cs="Times New Roman"/>
+          <w:color w:val="000000" w:themeColor="text1"/>
+          <w:sz w:val="24"/>
+          <w:szCs w:val="24"/>
+          <w:vertAlign w:val="superscript"/>
+        </w:rPr>
+        <w:t>2</w:t>
+      </w:r>
+    </w:p>
+    <w:p>
+      <w:pPr>
+        <w:pStyle w:val="ListParagraph"/>
+        <w:numPr>
+          <w:ilvl w:val="2"/>
+          <w:numId w:val="4"/>
+        </w:numPr>
+        <w:rPr>
+          <w:rFonts w:ascii="Times New Roman" w:hAnsi="Times New Roman" w:cs="Times New Roman"/>
+          <w:color w:val="000000" w:themeColor="text1"/>
+          <w:sz w:val="24"/>
+          <w:szCs w:val="24"/>
+        </w:rPr>
+      </w:pPr>
+      <w:r>
+        <w:rPr>
+          <w:rFonts w:ascii="Times New Roman" w:hAnsi="Times New Roman" w:cs="Times New Roman"/>
+          <w:color w:val="000000" w:themeColor="text1"/>
+          <w:sz w:val="24"/>
+          <w:szCs w:val="24"/>
+        </w:rPr>
+        <w:t xml:space="preserve">if </w:t>
+      </w:r>
+      <w:proofErr w:type="spellStart"/>
+      <w:r>
+        <w:rPr>
+          <w:rFonts w:ascii="Times New Roman" w:hAnsi="Times New Roman" w:cs="Times New Roman"/>
+          <w:color w:val="000000" w:themeColor="text1"/>
+          <w:sz w:val="24"/>
+          <w:szCs w:val="24"/>
+        </w:rPr>
+        <w:t>d_parameter</w:t>
+      </w:r>
+      <w:proofErr w:type="spellEnd"/>
+      <w:r>
+        <w:rPr>
+          <w:rFonts w:ascii="Times New Roman" w:hAnsi="Times New Roman" w:cs="Times New Roman"/>
+          <w:color w:val="000000" w:themeColor="text1"/>
+          <w:sz w:val="24"/>
+          <w:szCs w:val="24"/>
+        </w:rPr>
+        <w:t xml:space="preserve"> &lt; 0</w:t>
+      </w:r>
+    </w:p>
+    <w:p>
+      <w:pPr>
+        <w:pStyle w:val="ListParagraph"/>
+        <w:numPr>
+          <w:ilvl w:val="3"/>
+          <w:numId w:val="4"/>
+        </w:numPr>
+        <w:rPr>
+          <w:rFonts w:ascii="Times New Roman" w:hAnsi="Times New Roman" w:cs="Times New Roman"/>
+          <w:color w:val="000000" w:themeColor="text1"/>
+          <w:sz w:val="24"/>
+          <w:szCs w:val="24"/>
+        </w:rPr>
+      </w:pPr>
+      <w:r>
+        <w:rPr>
+          <w:rFonts w:ascii="Times New Roman" w:hAnsi="Times New Roman" w:cs="Times New Roman"/>
+          <w:color w:val="000000" w:themeColor="text1"/>
+          <w:sz w:val="24"/>
+          <w:szCs w:val="24"/>
+        </w:rPr>
+        <w:t xml:space="preserve"> x = x  + 1</w:t>
+      </w:r>
+    </w:p>
+    <w:p>
+      <w:pPr>
+        <w:pStyle w:val="ListParagraph"/>
+        <w:numPr>
+          <w:ilvl w:val="3"/>
+          <w:numId w:val="4"/>
+        </w:numPr>
+        <w:rPr>
+          <w:rFonts w:ascii="Times New Roman" w:hAnsi="Times New Roman" w:cs="Times New Roman"/>
+          <w:color w:val="000000" w:themeColor="text1"/>
+          <w:sz w:val="24"/>
+          <w:szCs w:val="24"/>
+        </w:rPr>
+      </w:pPr>
+    </w:p>
+    <w:p>
+      <w:pPr>
+        <w:ind w:left="720"/>
+        <w:rPr>
+          <w:rFonts w:ascii="Times New Roman" w:hAnsi="Times New Roman" w:cs="Times New Roman"/>
+          <w:color w:val="000000"/>
+          <w:sz w:val="24"/>
+          <w:szCs w:val="24"/>
+        </w:rPr>
+      </w:pPr>
+      <w:r>
+        <w:rPr>
+          <w:rFonts w:ascii="Times New Roman" w:hAnsi="Times New Roman" w:cs="Times New Roman"/>
+          <w:color w:val="000000"/>
+          <w:sz w:val="24"/>
+          <w:szCs w:val="24"/>
+        </w:rPr>
+        <w:t>END IF</w:t>
+      </w:r>
+    </w:p>
+    <w:p>
+      <w:pPr>
+        <w:ind w:firstLine="720"/>
+        <w:rPr>
+          <w:rFonts w:ascii="Times New Roman" w:hAnsi="Times New Roman" w:cs="Times New Roman"/>
+          <w:color w:val="000000"/>
+          <w:sz w:val="24"/>
+          <w:szCs w:val="24"/>
+        </w:rPr>
+      </w:pPr>
+      <w:r>
+        <w:rPr>
+          <w:rFonts w:ascii="Times New Roman" w:hAnsi="Times New Roman" w:cs="Times New Roman"/>
+          <w:color w:val="000000"/>
+          <w:sz w:val="24"/>
+          <w:szCs w:val="24"/>
+        </w:rPr>
+        <w:t>END WHILE</w:t>
+      </w:r>
+    </w:p>
+    <w:p>
+      <w:pPr>
+        <w:rPr>
+          <w:rFonts w:ascii="Times New Roman" w:hAnsi="Times New Roman" w:cs="Times New Roman"/>
+          <w:color w:val="000000"/>
+          <w:sz w:val="24"/>
+          <w:szCs w:val="24"/>
+        </w:rPr>
+      </w:pPr>
+    </w:p>
+    <w:p>
+      <w:pPr>
+        <w:rPr>
+          <w:rFonts w:ascii="Times New Roman" w:hAnsi="Times New Roman" w:cs="Times New Roman"/>
+          <w:color w:val="000000" w:themeColor="text1"/>
+          <w:sz w:val="24"/>
+          <w:szCs w:val="24"/>
+        </w:rPr>
+      </w:pPr>
+      <w:r>
+        <w:rPr>
+          <w:rFonts w:ascii="Times New Roman" w:hAnsi="Times New Roman" w:cs="Times New Roman"/>
+          <w:i/>
+          <w:iCs/>
+          <w:color w:val="FF0000"/>
+          <w:sz w:val="32"/>
+          <w:szCs w:val="32"/>
+        </w:rPr>
+        <w:t>Source Code</w:t>
+      </w:r>
+      <w:r>
+        <w:rPr>
+          <w:rFonts w:ascii="Times New Roman" w:hAnsi="Times New Roman" w:cs="Times New Roman"/>
+          <w:i/>
+          <w:iCs/>
+          <w:color w:val="FF0000"/>
+          <w:sz w:val="32"/>
+          <w:szCs w:val="32"/>
+        </w:rPr>
+        <w:t xml:space="preserve">: </w:t>
+      </w:r>
+      <w:hyperlink r:id="rId8" w:history="1">
+        <w:r>
+          <w:rPr>
+            <w:rStyle w:val="Hyperlink"/>
+            <w:rFonts w:ascii="Times New Roman" w:hAnsi="Times New Roman" w:cs="Times New Roman"/>
+            <w:sz w:val="24"/>
+            <w:szCs w:val="24"/>
+          </w:rPr>
+          <w:t>Ellipse.py</w:t>
+        </w:r>
+      </w:hyperlink>
+    </w:p>
+    <w:p>
+      <w:pPr>
+        <w:rPr>
+          <w:rFonts w:ascii="Times New Roman" w:hAnsi="Times New Roman" w:cs="Times New Roman"/>
+          <w:color w:val="000000" w:themeColor="text1"/>
+          <w:sz w:val="24"/>
+          <w:szCs w:val="24"/>
+        </w:rPr>
+      </w:pPr>
+    </w:p>
+    <w:p>
+      <w:pPr>
+        <w:rPr>
+          <w:rFonts w:ascii="Times New Roman" w:hAnsi="Times New Roman" w:cs="Times New Roman"/>
+          <w:color w:val="000000" w:themeColor="text1"/>
+          <w:sz w:val="24"/>
+          <w:szCs w:val="24"/>
+        </w:rPr>
+      </w:pPr>
+      <w:r>
+        <w:rPr>
+          <w:rFonts w:ascii="Times New Roman" w:hAnsi="Times New Roman" w:cs="Times New Roman"/>
+          <w:color w:val="000000" w:themeColor="text1"/>
+          <w:sz w:val="24"/>
+          <w:szCs w:val="24"/>
+        </w:rPr>
+        <w:br w:type="page"/>
+      </w:r>
+    </w:p>
+    <w:p>
+      <w:pPr>
+        <w:rPr>
+          <w:rFonts w:ascii="Times New Roman" w:hAnsi="Times New Roman" w:cs="Times New Roman"/>
+          <w:i/>
+          <w:iCs/>
+          <w:color w:val="FF0000"/>
+          <w:sz w:val="32"/>
+          <w:szCs w:val="32"/>
+        </w:rPr>
+      </w:pPr>
+      <w:r>
+        <w:rPr>
+          <w:rFonts w:ascii="Times New Roman" w:hAnsi="Times New Roman" w:cs="Times New Roman"/>
+          <w:i/>
+          <w:iCs/>
+          <w:color w:val="FF0000"/>
+          <w:sz w:val="32"/>
+          <w:szCs w:val="32"/>
+        </w:rPr>
+        <w:lastRenderedPageBreak/>
+        <w:t>Output:</w:t>
+      </w:r>
+    </w:p>
+    <w:p>
+      <w:pPr>
+        <w:jc w:val="center"/>
+        <w:rPr>
+          <w:rFonts w:ascii="Times New Roman" w:hAnsi="Times New Roman" w:cs="Times New Roman"/>
+          <w:i/>
+          <w:iCs/>
+          <w:color w:val="FF0000"/>
+          <w:sz w:val="32"/>
+          <w:szCs w:val="32"/>
+        </w:rPr>
+      </w:pPr>
+      <w:r>
+        <w:rPr>
+          <w:rFonts w:ascii="Times New Roman" w:hAnsi="Times New Roman" w:cs="Times New Roman"/>
+          <w:i/>
+          <w:iCs/>
+          <w:color w:val="FF0000"/>
+          <w:sz w:val="32"/>
+          <w:szCs w:val="32"/>
+        </w:rPr>
+        <w:drawing>
+          <wp:inline distT="0" distB="0" distL="0" distR="0" wp14:anchorId="113CBEBD" wp14:editId="3CEB09E1">
+            <wp:extent cx="3812857" cy="4069080"/>
+            <wp:effectExtent l="0" t="0" r="0" b="7620"/>
+            <wp:docPr id="3" name="Picture 3"/>
+            <wp:cNvGraphicFramePr>
+              <a:graphicFrameLocks xmlns:a="http://schemas.openxmlformats.org/drawingml/2006/main" noChangeAspect="1"/>
+            </wp:cNvGraphicFramePr>
+            <a:graphic xmlns:a="http://schemas.openxmlformats.org/drawingml/2006/main">
+              <a:graphicData uri="http://schemas.openxmlformats.org/drawingml/2006/picture">
+                <pic:pic xmlns:pic="http://schemas.openxmlformats.org/drawingml/2006/picture">
+                  <pic:nvPicPr>
+                    <pic:cNvPr id="1" name=""/>
+                    <pic:cNvPicPr/>
+                  </pic:nvPicPr>
+                  <pic:blipFill>
+                    <a:blip r:embed="rId9"/>
+                    <a:stretch>
+                      <a:fillRect/>
+                    </a:stretch>
+                  </pic:blipFill>
+                  <pic:spPr>
+                    <a:xfrm>
+                      <a:off x="0" y="0"/>
+                      <a:ext cx="3814896" cy="4071256"/>
+                    </a:xfrm>
+                    <a:prstGeom prst="rect">
+                      <a:avLst/>
+                    </a:prstGeom>
+                  </pic:spPr>
+                </pic:pic>
+              </a:graphicData>
+            </a:graphic>
+          </wp:inline>
+        </w:drawing>
+      </w:r>
+    </w:p>
+    <w:p>
+      <w:pPr>
+        <w:jc w:val="center"/>
+        <w:rPr>
+          <w:rFonts w:ascii="Times New Roman" w:hAnsi="Times New Roman" w:cs="Times New Roman"/>
+          <w:i/>
+          <w:iCs/>
+          <w:color w:val="FF0000"/>
+          <w:sz w:val="32"/>
+          <w:szCs w:val="32"/>
+        </w:rPr>
+      </w:pPr>
+    </w:p>
+    <w:p>
+      <w:pPr>
+        <w:rPr>
+          <w:rFonts w:ascii="Times New Roman" w:hAnsi="Times New Roman" w:cs="Times New Roman"/>
+          <w:color w:val="000000" w:themeColor="text1"/>
+          <w:sz w:val="28"/>
+          <w:szCs w:val="28"/>
+        </w:rPr>
+      </w:pPr>
+      <w:r>
+        <w:rPr>
+          <w:rFonts w:ascii="Times New Roman" w:hAnsi="Times New Roman" w:cs="Times New Roman"/>
+          <w:color w:val="000000" w:themeColor="text1"/>
+          <w:sz w:val="28"/>
+          <w:szCs w:val="28"/>
+        </w:rPr>
+        <w:t>Conclusion:</w:t>
+      </w:r>
+    </w:p>
+    <w:p>
+      <w:pPr>
+        <w:rPr>
+          <w:rFonts w:ascii="Times New Roman" w:hAnsi="Times New Roman" w:cs="Times New Roman"/>
+          <w:color w:val="000000" w:themeColor="text1"/>
+          <w:sz w:val="24"/>
+          <w:szCs w:val="24"/>
+        </w:rPr>
+      </w:pPr>
+      <w:r>
+        <w:rPr>
+          <w:rFonts w:ascii="Times New Roman" w:hAnsi="Times New Roman" w:cs="Times New Roman"/>
+          <w:color w:val="000000" w:themeColor="text1"/>
+          <w:sz w:val="24"/>
+          <w:szCs w:val="24"/>
+        </w:rPr>
+        <w:t>Hence, Circle and Ellipse drawing was implemented using the mid-point algorithm.</w:t>
+      </w:r>
+    </w:p>
+    <w:p>
+      <w:pPr>
+        <w:rPr>
+          <w:rFonts w:ascii="Times New Roman" w:hAnsi="Times New Roman" w:cs="Times New Roman"/>
+          <w:sz w:val="24"/>
+          <w:szCs w:val="24"/>
+          <w:lang w:val="en-IN"/>
+        </w:rPr>
+      </w:pPr>
+    </w:p>
+    <w:p>
+      <w:pPr>
+        <w:rPr>
+          <w:rFonts w:ascii="Times New Roman" w:hAnsi="Times New Roman" w:cs="Times New Roman"/>
+          <w:sz w:val="24"/>
+          <w:szCs w:val="24"/>
+          <w:lang w:val="en-IN"/>
+        </w:rPr>
+      </w:pPr>
     </w:p>
     <w:sectPr>
       <w:pgSz w:w="12240" w:h="15840"/>
@@ -1219,6 +2606,127 @@
       </w:rPr>
     </w:lvl>
   </w:abstractNum>
+  <w:abstractNum w:abstractNumId="3" w15:restartNumberingAfterBreak="0">
+    <w:nsid w:val="7C3002CB"/>
+    <w:multiLevelType w:val="multilevel"/>
+    <w:tmpl w:val="9BBA9F96"/>
+    <w:lvl w:ilvl="0">
+      <w:start w:val="1"/>
+      <w:numFmt w:val="decimal"/>
+      <w:lvlText w:val="%1."/>
+      <w:lvlJc w:val="left"/>
+      <w:pPr>
+        <w:ind w:left="720" w:hanging="360"/>
+      </w:pPr>
+      <w:rPr>
+        <w:rFonts w:hint="default"/>
+      </w:rPr>
+    </w:lvl>
+    <w:lvl w:ilvl="1">
+      <w:start w:val="1"/>
+      <w:numFmt w:val="decimal"/>
+      <w:isLgl/>
+      <w:lvlText w:val="%1.%2."/>
+      <w:lvlJc w:val="left"/>
+      <w:pPr>
+        <w:ind w:left="1080" w:hanging="360"/>
+      </w:pPr>
+      <w:rPr>
+        <w:rFonts w:hint="default"/>
+      </w:rPr>
+    </w:lvl>
+    <w:lvl w:ilvl="2">
+      <w:start w:val="1"/>
+      <w:numFmt w:val="decimal"/>
+      <w:isLgl/>
+      <w:lvlText w:val="%1.%2.%3."/>
+      <w:lvlJc w:val="left"/>
+      <w:pPr>
+        <w:ind w:left="1800" w:hanging="720"/>
+      </w:pPr>
+      <w:rPr>
+        <w:rFonts w:hint="default"/>
+      </w:rPr>
+    </w:lvl>
+    <w:lvl w:ilvl="3">
+      <w:start w:val="1"/>
+      <w:numFmt w:val="decimal"/>
+      <w:isLgl/>
+      <w:lvlText w:val="%1.%2.%3.%4."/>
+      <w:lvlJc w:val="left"/>
+      <w:pPr>
+        <w:ind w:left="2160" w:hanging="720"/>
+      </w:pPr>
+      <w:rPr>
+        <w:rFonts w:hint="default"/>
+      </w:rPr>
+    </w:lvl>
+    <w:lvl w:ilvl="4">
+      <w:start w:val="1"/>
+      <w:numFmt w:val="decimal"/>
+      <w:isLgl/>
+      <w:lvlText w:val="%1.%2.%3.%4.%5."/>
+      <w:lvlJc w:val="left"/>
+      <w:pPr>
+        <w:ind w:left="2880" w:hanging="1080"/>
+      </w:pPr>
+      <w:rPr>
+        <w:rFonts w:hint="default"/>
+      </w:rPr>
+    </w:lvl>
+    <w:lvl w:ilvl="5">
+      <w:start w:val="1"/>
+      <w:numFmt w:val="decimal"/>
+      <w:isLgl/>
+      <w:lvlText w:val="%1.%2.%3.%4.%5.%6."/>
+      <w:lvlJc w:val="left"/>
+      <w:pPr>
+        <w:ind w:left="3240" w:hanging="1080"/>
+      </w:pPr>
+      <w:rPr>
+        <w:rFonts w:hint="default"/>
+      </w:rPr>
+    </w:lvl>
+    <w:lvl w:ilvl="6">
+      <w:start w:val="1"/>
+      <w:numFmt w:val="decimal"/>
+      <w:isLgl/>
+      <w:lvlText w:val="%1.%2.%3.%4.%5.%6.%7."/>
+      <w:lvlJc w:val="left"/>
+      <w:pPr>
+        <w:ind w:left="3960" w:hanging="1440"/>
+      </w:pPr>
+      <w:rPr>
+        <w:rFonts w:hint="default"/>
+      </w:rPr>
+    </w:lvl>
+    <w:lvl w:ilvl="7">
+      <w:start w:val="1"/>
+      <w:numFmt w:val="decimal"/>
+      <w:isLgl/>
+      <w:lvlText w:val="%1.%2.%3.%4.%5.%6.%7.%8."/>
+      <w:lvlJc w:val="left"/>
+      <w:pPr>
+        <w:ind w:left="4320" w:hanging="1440"/>
+      </w:pPr>
+      <w:rPr>
+        <w:rFonts w:hint="default"/>
+      </w:rPr>
+    </w:lvl>
+    <w:lvl w:ilvl="8">
+      <w:start w:val="1"/>
+      <w:numFmt w:val="decimal"/>
+      <w:isLgl/>
+      <w:lvlText w:val="%1.%2.%3.%4.%5.%6.%7.%8.%9."/>
+      <w:lvlJc w:val="left"/>
+      <w:pPr>
+        <w:ind w:left="5040" w:hanging="1800"/>
+      </w:pPr>
+      <w:rPr>
+        <w:rFonts w:hint="default"/>
+      </w:rPr>
+    </w:lvl>
+  </w:abstractNum>
   <w:num w:numId="1" w16cid:durableId="2078741853">
     <w:abstractNumId w:val="1"/>
   </w:num>
@@ -1227,6 +2735,9 @@
   </w:num>
   <w:num w:numId="3" w16cid:durableId="1416583866">
     <w:abstractNumId w:val="2"/>
+  </w:num>
+  <w:num w:numId="4" w16cid:durableId="19362760">
+    <w:abstractNumId w:val="3"/>
   </w:num>
 </w:numbering>
 </file>
@@ -1631,6 +3142,7 @@
   <w:style w:type="paragraph" w:default="1" w:styleId="Normal">
     <w:name w:val="Normal"/>
     <w:qFormat/>
+    <w:rsid w:val="00992ECF"/>
   </w:style>
   <w:style w:type="character" w:default="1" w:styleId="DefaultParagraphFont">
     <w:name w:val="Default Paragraph Font"/>
@@ -1669,6 +3181,29 @@
       <w:ind w:left="720"/>
       <w:contextualSpacing/>
     </w:pPr>
+  </w:style>
+  <w:style w:type="character" w:styleId="Hyperlink">
+    <w:name w:val="Hyperlink"/>
+    <w:basedOn w:val="DefaultParagraphFont"/>
+    <w:uiPriority w:val="99"/>
+    <w:unhideWhenUsed/>
+    <w:rsid w:val="00992ECF"/>
+    <w:rPr>
+      <w:color w:val="0563C1" w:themeColor="hyperlink"/>
+      <w:u w:val="single"/>
+    </w:rPr>
+  </w:style>
+  <w:style w:type="character" w:styleId="UnresolvedMention">
+    <w:name w:val="Unresolved Mention"/>
+    <w:basedOn w:val="DefaultParagraphFont"/>
+    <w:uiPriority w:val="99"/>
+    <w:semiHidden/>
+    <w:unhideWhenUsed/>
+    <w:rsid w:val="00992ECF"/>
+    <w:rPr>
+      <w:color w:val="605E5C"/>
+      <w:shd w:val="clear" w:color="auto" w:fill="E1DFDD"/>
+    </w:rPr>
   </w:style>
 </w:styles>
 </file>

</xml_diff>